<commit_message>
mise a jours des taches
etapes
cahier des charges
</commit_message>
<xml_diff>
--- a/Étapes Ycare.docx
+++ b/Étapes Ycare.docx
@@ -94,15 +94,15 @@
         <w:ind w:hanging="720"/>
         <w:rPr>
           <w:rFonts w:cstheme="minorHAnsi"/>
-          <w:color w:val="000000"/>
-          <w:sz w:val="29"/>
-          <w:szCs w:val="29"/>
-        </w:rPr>
-      </w:pPr>
-      <w:r>
-        <w:rPr>
-          <w:rFonts w:cstheme="minorHAnsi"/>
-          <w:color w:val="000000"/>
+          <w:color w:val="FF0000"/>
+          <w:sz w:val="29"/>
+          <w:szCs w:val="29"/>
+        </w:rPr>
+      </w:pPr>
+      <w:r>
+        <w:rPr>
+          <w:rFonts w:cstheme="minorHAnsi"/>
+          <w:color w:val="FF0000"/>
           <w:sz w:val="29"/>
           <w:szCs w:val="29"/>
         </w:rPr>
@@ -111,7 +111,7 @@
       <w:r>
         <w:rPr>
           <w:rFonts w:ascii="MS Gothic" w:eastAsia="MS Gothic" w:hAnsi="MS Gothic" w:cs="MS Gothic" w:hint="eastAsia"/>
-          <w:color w:val="000000"/>
+          <w:color w:val="FF0000"/>
           <w:sz w:val="29"/>
           <w:szCs w:val="29"/>
         </w:rPr>
@@ -136,16 +136,17 @@
         <w:ind w:hanging="720"/>
         <w:rPr>
           <w:rFonts w:cstheme="minorHAnsi"/>
-          <w:color w:val="000000"/>
-          <w:sz w:val="29"/>
-          <w:szCs w:val="29"/>
-        </w:rPr>
-      </w:pPr>
+          <w:color w:val="FF0000"/>
+          <w:sz w:val="29"/>
+          <w:szCs w:val="29"/>
+        </w:rPr>
+      </w:pPr>
+      <w:bookmarkStart w:id="0" w:name="_GoBack"/>
       <w:proofErr w:type="spellStart"/>
       <w:r>
         <w:rPr>
           <w:rFonts w:cstheme="minorHAnsi"/>
-          <w:color w:val="000000"/>
+          <w:color w:val="FF0000"/>
           <w:sz w:val="29"/>
           <w:szCs w:val="29"/>
         </w:rPr>
@@ -155,7 +156,7 @@
       <w:r>
         <w:rPr>
           <w:rFonts w:cstheme="minorHAnsi"/>
-          <w:color w:val="000000"/>
+          <w:color w:val="FF0000"/>
           <w:sz w:val="29"/>
           <w:szCs w:val="29"/>
         </w:rPr>
@@ -164,7 +165,7 @@
       <w:r>
         <w:rPr>
           <w:rFonts w:ascii="MS Gothic" w:eastAsia="MS Gothic" w:hAnsi="MS Gothic" w:cs="MS Gothic" w:hint="eastAsia"/>
-          <w:color w:val="000000"/>
+          <w:color w:val="FF0000"/>
           <w:sz w:val="29"/>
           <w:szCs w:val="29"/>
         </w:rPr>
@@ -172,6 +173,7 @@
 </w:t>
       </w:r>
     </w:p>
+    <w:bookmarkEnd w:id="0"/>
     <w:p>
       <w:pPr>
         <w:numPr>
@@ -231,28 +233,19 @@
         <w:ind w:hanging="720"/>
         <w:rPr>
           <w:rFonts w:cstheme="minorHAnsi"/>
-          <w:color w:val="000000"/>
-          <w:sz w:val="29"/>
-          <w:szCs w:val="29"/>
-        </w:rPr>
-      </w:pPr>
-      <w:r>
-        <w:rPr>
-          <w:rFonts w:cstheme="minorHAnsi"/>
-          <w:color w:val="000000"/>
-          <w:sz w:val="29"/>
-          <w:szCs w:val="29"/>
-        </w:rPr>
-        <w:t xml:space="preserve">Nom de la marque </w:t>
-      </w:r>
-      <w:r>
-        <w:rPr>
-          <w:rFonts w:cstheme="minorHAnsi"/>
-          <w:color w:val="000000"/>
-          <w:sz w:val="29"/>
-          <w:szCs w:val="29"/>
-        </w:rPr>
-        <w:t xml:space="preserve"> </w:t>
+          <w:color w:val="FF0000"/>
+          <w:sz w:val="29"/>
+          <w:szCs w:val="29"/>
+        </w:rPr>
+      </w:pPr>
+      <w:r>
+        <w:rPr>
+          <w:rFonts w:cstheme="minorHAnsi"/>
+          <w:color w:val="FF0000"/>
+          <w:sz w:val="29"/>
+          <w:szCs w:val="29"/>
+        </w:rPr>
+        <w:t xml:space="preserve">Nom de la marque  </w:t>
       </w:r>
       <w:r>
         <w:rPr>
@@ -558,8 +551,6 @@
         <w:t>  </w:t>
       </w:r>
-      <w:bookmarkStart w:id="0" w:name="_GoBack"/>
-      <w:bookmarkEnd w:id="0"/>
     </w:p>
     <w:p/>
     <w:sectPr>

</xml_diff>